<commit_message>
Dorada globalnih objekata i zadataka
vzdesic
</commit_message>
<xml_diff>
--- a/Zadaci/03 MVC Zadaci.docx
+++ b/Zadaci/03 MVC Zadaci.docx
@@ -64,7 +64,7 @@
         <w:t xml:space="preserve">statistiku </w:t>
       </w:r>
       <w:r>
-        <w:t>zapisivali u Application objekt.</w:t>
+        <w:t>zapisivali u Application objekt?</w:t>
       </w:r>
     </w:p>
     <w:p>
@@ -72,10 +72,283 @@
         <w:pStyle w:val="ListParagraph"/>
       </w:pPr>
       <w:r>
-        <w:t>...</w:t>
-      </w:r>
+        <w:t>Kod koji Vam je potreban za spremanje u bazu:</w:t>
+      </w:r>
+    </w:p>
+    <w:p>
+      <w:pPr>
+        <w:autoSpaceDE w:val="0"/>
+        <w:autoSpaceDN w:val="0"/>
+        <w:adjustRightInd w:val="0"/>
+        <w:spacing w:after="0" w:line="240" w:lineRule="auto"/>
+        <w:rPr>
+          <w:rFonts w:ascii="Consolas" w:hAnsi="Consolas" w:cs="Consolas"/>
+          <w:color w:val="000000"/>
+          <w:sz w:val="19"/>
+          <w:szCs w:val="19"/>
+          <w:highlight w:val="white"/>
+        </w:rPr>
+      </w:pPr>
+      <w:r>
+        <w:rPr>
+          <w:rFonts w:ascii="Consolas" w:hAnsi="Consolas" w:cs="Consolas"/>
+          <w:color w:val="000000"/>
+          <w:sz w:val="19"/>
+          <w:szCs w:val="19"/>
+          <w:highlight w:val="white"/>
+        </w:rPr>
+        <w:t xml:space="preserve">       </w:t>
+      </w:r>
+      <w:r>
+        <w:rPr>
+          <w:rFonts w:ascii="Consolas" w:hAnsi="Consolas" w:cs="Consolas"/>
+          <w:color w:val="2B91AF"/>
+          <w:sz w:val="19"/>
+          <w:szCs w:val="19"/>
+          <w:highlight w:val="white"/>
+        </w:rPr>
+        <w:t>KnjiznicaEntities</w:t>
+      </w:r>
+      <w:r>
+        <w:rPr>
+          <w:rFonts w:ascii="Consolas" w:hAnsi="Consolas" w:cs="Consolas"/>
+          <w:color w:val="000000"/>
+          <w:sz w:val="19"/>
+          <w:szCs w:val="19"/>
+          <w:highlight w:val="white"/>
+        </w:rPr>
+        <w:t xml:space="preserve"> db = </w:t>
+      </w:r>
+      <w:r>
+        <w:rPr>
+          <w:rFonts w:ascii="Consolas" w:hAnsi="Consolas" w:cs="Consolas"/>
+          <w:color w:val="0000FF"/>
+          <w:sz w:val="19"/>
+          <w:szCs w:val="19"/>
+          <w:highlight w:val="white"/>
+        </w:rPr>
+        <w:t>new</w:t>
+      </w:r>
+      <w:r>
+        <w:rPr>
+          <w:rFonts w:ascii="Consolas" w:hAnsi="Consolas" w:cs="Consolas"/>
+          <w:color w:val="000000"/>
+          <w:sz w:val="19"/>
+          <w:szCs w:val="19"/>
+          <w:highlight w:val="white"/>
+        </w:rPr>
+        <w:t xml:space="preserve"> </w:t>
+      </w:r>
+      <w:r>
+        <w:rPr>
+          <w:rFonts w:ascii="Consolas" w:hAnsi="Consolas" w:cs="Consolas"/>
+          <w:color w:val="2B91AF"/>
+          <w:sz w:val="19"/>
+          <w:szCs w:val="19"/>
+          <w:highlight w:val="white"/>
+        </w:rPr>
+        <w:t>KnjiznicaEntities</w:t>
+      </w:r>
+      <w:r>
+        <w:rPr>
+          <w:rFonts w:ascii="Consolas" w:hAnsi="Consolas" w:cs="Consolas"/>
+          <w:color w:val="000000"/>
+          <w:sz w:val="19"/>
+          <w:szCs w:val="19"/>
+          <w:highlight w:val="white"/>
+        </w:rPr>
+        <w:t>();</w:t>
+      </w:r>
+    </w:p>
+    <w:p>
+      <w:pPr>
+        <w:pStyle w:val="ListParagraph"/>
+        <w:rPr>
+          <w:rFonts w:ascii="Consolas" w:hAnsi="Consolas" w:cs="Consolas"/>
+          <w:color w:val="000000"/>
+          <w:sz w:val="19"/>
+          <w:szCs w:val="19"/>
+        </w:rPr>
+      </w:pPr>
+      <w:r>
+        <w:rPr>
+          <w:rFonts w:ascii="Consolas" w:hAnsi="Consolas" w:cs="Consolas"/>
+          <w:color w:val="2B91AF"/>
+          <w:sz w:val="19"/>
+          <w:szCs w:val="19"/>
+          <w:highlight w:val="white"/>
+        </w:rPr>
+        <w:t>Book</w:t>
+      </w:r>
+      <w:r>
+        <w:rPr>
+          <w:rFonts w:ascii="Consolas" w:hAnsi="Consolas" w:cs="Consolas"/>
+          <w:color w:val="000000"/>
+          <w:sz w:val="19"/>
+          <w:szCs w:val="19"/>
+          <w:highlight w:val="white"/>
+        </w:rPr>
+        <w:t xml:space="preserve"> book = db.Books.Find(id);</w:t>
+      </w:r>
+    </w:p>
+    <w:p>
+      <w:pPr>
+        <w:pStyle w:val="ListParagraph"/>
+        <w:rPr>
+          <w:rFonts w:ascii="Consolas" w:hAnsi="Consolas" w:cs="Consolas"/>
+          <w:color w:val="000000"/>
+          <w:sz w:val="19"/>
+          <w:szCs w:val="19"/>
+          <w:highlight w:val="white"/>
+        </w:rPr>
+      </w:pPr>
+      <w:r>
+        <w:rPr>
+          <w:rFonts w:ascii="Consolas" w:hAnsi="Consolas" w:cs="Consolas"/>
+          <w:color w:val="000000"/>
+          <w:sz w:val="19"/>
+          <w:szCs w:val="19"/>
+          <w:highlight w:val="white"/>
+        </w:rPr>
+        <w:t>book.</w:t>
+      </w:r>
+      <w:r>
+        <w:rPr>
+          <w:rFonts w:ascii="Consolas" w:hAnsi="Consolas" w:cs="Consolas"/>
+          <w:color w:val="000000"/>
+          <w:sz w:val="19"/>
+          <w:szCs w:val="19"/>
+          <w:highlight w:val="white"/>
+        </w:rPr>
+        <w:t xml:space="preserve">Posjecenost = </w:t>
+      </w:r>
+      <w:r>
+        <w:rPr>
+          <w:rFonts w:ascii="Consolas" w:hAnsi="Consolas" w:cs="Consolas"/>
+          <w:color w:val="000000"/>
+          <w:sz w:val="19"/>
+          <w:szCs w:val="19"/>
+          <w:highlight w:val="white"/>
+        </w:rPr>
+        <w:t>book.</w:t>
+      </w:r>
+      <w:r>
+        <w:rPr>
+          <w:rFonts w:ascii="Consolas" w:hAnsi="Consolas" w:cs="Consolas"/>
+          <w:color w:val="000000"/>
+          <w:sz w:val="19"/>
+          <w:szCs w:val="19"/>
+          <w:highlight w:val="white"/>
+        </w:rPr>
+        <w:t>Posjecenost + 1;</w:t>
+      </w:r>
+    </w:p>
+    <w:p>
+      <w:pPr>
+        <w:pStyle w:val="ListParagraph"/>
+        <w:rPr>
+          <w:rFonts w:ascii="Consolas" w:hAnsi="Consolas" w:cs="Consolas"/>
+          <w:color w:val="000000"/>
+          <w:sz w:val="19"/>
+          <w:szCs w:val="19"/>
+          <w:highlight w:val="white"/>
+        </w:rPr>
+      </w:pPr>
+      <w:r>
+        <w:rPr>
+          <w:rFonts w:ascii="Consolas" w:hAnsi="Consolas" w:cs="Consolas"/>
+          <w:color w:val="000000"/>
+          <w:sz w:val="19"/>
+          <w:szCs w:val="19"/>
+          <w:highlight w:val="white"/>
+        </w:rPr>
+        <w:t>db.SaveChanges();</w:t>
+      </w:r>
+    </w:p>
+    <w:p>
+      <w:pPr>
+        <w:pStyle w:val="ListParagraph"/>
+        <w:rPr>
+          <w:rFonts w:ascii="Consolas" w:hAnsi="Consolas" w:cs="Consolas"/>
+          <w:color w:val="000000"/>
+          <w:sz w:val="19"/>
+          <w:szCs w:val="19"/>
+          <w:highlight w:val="white"/>
+        </w:rPr>
+      </w:pPr>
+    </w:p>
+    <w:p>
+      <w:pPr>
+        <w:pStyle w:val="ListParagraph"/>
+        <w:rPr>
+          <w:rFonts w:ascii="Consolas" w:hAnsi="Consolas" w:cs="Consolas"/>
+          <w:color w:val="000000"/>
+          <w:sz w:val="19"/>
+          <w:szCs w:val="19"/>
+          <w:highlight w:val="white"/>
+        </w:rPr>
+      </w:pPr>
+      <w:r>
+        <w:t>Id Knjige uvijek možete pronaći kao zadnji dio svojstva Url, Request objekta:</w:t>
+      </w:r>
+      <w:r>
+        <w:rPr>
+          <w:rFonts w:ascii="Consolas" w:hAnsi="Consolas" w:cs="Consolas"/>
+          <w:color w:val="000000"/>
+          <w:sz w:val="19"/>
+          <w:szCs w:val="19"/>
+          <w:highlight w:val="white"/>
+        </w:rPr>
+        <w:t xml:space="preserve"> </w:t>
+      </w:r>
+    </w:p>
+    <w:p>
+      <w:pPr>
+        <w:pStyle w:val="ListParagraph"/>
+        <w:rPr>
+          <w:rFonts w:ascii="Consolas" w:hAnsi="Consolas" w:cs="Consolas"/>
+          <w:color w:val="000000"/>
+          <w:sz w:val="19"/>
+          <w:szCs w:val="19"/>
+          <w:highlight w:val="white"/>
+        </w:rPr>
+      </w:pPr>
+    </w:p>
+    <w:p>
+      <w:pPr>
+        <w:pStyle w:val="ListParagraph"/>
+        <w:rPr>
+          <w:rFonts w:ascii="Consolas" w:hAnsi="Consolas" w:cs="Consolas"/>
+          <w:color w:val="000000"/>
+          <w:sz w:val="19"/>
+          <w:szCs w:val="19"/>
+          <w:highlight w:val="white"/>
+        </w:rPr>
+      </w:pPr>
       <w:bookmarkStart w:id="0" w:name="_GoBack"/>
       <w:bookmarkEnd w:id="0"/>
+      <w:r>
+        <w:rPr>
+          <w:rFonts w:ascii="Consolas" w:hAnsi="Consolas" w:cs="Consolas"/>
+          <w:color w:val="000000"/>
+          <w:sz w:val="19"/>
+          <w:szCs w:val="19"/>
+          <w:highlight w:val="white"/>
+        </w:rPr>
+        <w:t>Request.Url</w:t>
+      </w:r>
+    </w:p>
+    <w:p>
+      <w:pPr>
+        <w:pStyle w:val="ListParagraph"/>
+        <w:rPr>
+          <w:rFonts w:ascii="Consolas" w:hAnsi="Consolas" w:cs="Consolas"/>
+          <w:color w:val="000000"/>
+          <w:sz w:val="19"/>
+          <w:szCs w:val="19"/>
+          <w:highlight w:val="white"/>
+        </w:rPr>
+      </w:pPr>
     </w:p>
     <w:p>
       <w:pPr>
@@ -756,7 +1029,6 @@
   <w:style w:type="character" w:default="1" w:styleId="DefaultParagraphFont">
     <w:name w:val="Default Paragraph Font"/>
     <w:uiPriority w:val="1"/>
-    <w:semiHidden/>
     <w:unhideWhenUsed/>
   </w:style>
   <w:style w:type="table" w:default="1" w:styleId="TableNormal">

</xml_diff>

<commit_message>
Mali update 03 MVC Zadaci
vzdesic
</commit_message>
<xml_diff>
--- a/Zadaci/03 MVC Zadaci.docx
+++ b/Zadaci/03 MVC Zadaci.docx
@@ -408,145 +408,340 @@
         </w:rPr>
         <w:t>] == "b</w:t>
       </w:r>
+      <w:r>
+        <w:rPr>
+          <w:rFonts w:ascii="Consolas" w:hAnsi="Consolas" w:cs="Consolas"/>
+          <w:color w:val="000000"/>
+          <w:sz w:val="19"/>
+          <w:szCs w:val="19"/>
+        </w:rPr>
+        <w:t>ooks" &amp;&amp; parameters[</w:t>
+      </w:r>
+      <w:r>
+        <w:rPr>
+          <w:rFonts w:ascii="Consolas" w:hAnsi="Consolas" w:cs="Consolas"/>
+          <w:color w:val="000000"/>
+          <w:sz w:val="19"/>
+          <w:szCs w:val="19"/>
+        </w:rPr>
+        <w:t>4</w:t>
+      </w:r>
+      <w:r>
+        <w:rPr>
+          <w:rFonts w:ascii="Consolas" w:hAnsi="Consolas" w:cs="Consolas"/>
+          <w:color w:val="000000"/>
+          <w:sz w:val="19"/>
+          <w:szCs w:val="19"/>
+        </w:rPr>
+        <w:t>] == "Details")</w:t>
+      </w:r>
+    </w:p>
+    <w:p>
+      <w:pPr>
+        <w:pStyle w:val="ListParagraph"/>
+        <w:rPr>
+          <w:rFonts w:ascii="Consolas" w:hAnsi="Consolas" w:cs="Consolas"/>
+          <w:color w:val="000000"/>
+          <w:sz w:val="19"/>
+          <w:szCs w:val="19"/>
+        </w:rPr>
+      </w:pPr>
+      <w:r>
+        <w:rPr>
+          <w:rFonts w:ascii="Consolas" w:hAnsi="Consolas" w:cs="Consolas"/>
+          <w:color w:val="000000"/>
+          <w:sz w:val="19"/>
+          <w:szCs w:val="19"/>
+        </w:rPr>
+        <w:t>{</w:t>
+      </w:r>
+    </w:p>
+    <w:p>
+      <w:pPr>
+        <w:pStyle w:val="ListParagraph"/>
+        <w:rPr>
+          <w:rFonts w:ascii="Consolas" w:hAnsi="Consolas" w:cs="Consolas"/>
+          <w:color w:val="000000"/>
+          <w:sz w:val="19"/>
+          <w:szCs w:val="19"/>
+        </w:rPr>
+      </w:pPr>
+      <w:r>
+        <w:rPr>
+          <w:rFonts w:ascii="Consolas" w:hAnsi="Consolas" w:cs="Consolas"/>
+          <w:color w:val="000000"/>
+          <w:sz w:val="19"/>
+          <w:szCs w:val="19"/>
+        </w:rPr>
+        <w:tab/>
+        <w:t>//...</w:t>
+      </w:r>
+      <w:r>
+        <w:rPr>
+          <w:rFonts w:ascii="Consolas" w:hAnsi="Consolas" w:cs="Consolas"/>
+          <w:color w:val="000000"/>
+          <w:sz w:val="19"/>
+          <w:szCs w:val="19"/>
+        </w:rPr>
+        <w:t xml:space="preserve"> korisiti parameter[5</w:t>
+      </w:r>
+      <w:r>
+        <w:rPr>
+          <w:rFonts w:ascii="Consolas" w:hAnsi="Consolas" w:cs="Consolas"/>
+          <w:color w:val="000000"/>
+          <w:sz w:val="19"/>
+          <w:szCs w:val="19"/>
+        </w:rPr>
+        <w:t>]</w:t>
+      </w:r>
+      <w:r>
+        <w:rPr>
+          <w:rFonts w:ascii="Consolas" w:hAnsi="Consolas" w:cs="Consolas"/>
+          <w:color w:val="000000"/>
+          <w:sz w:val="19"/>
+          <w:szCs w:val="19"/>
+        </w:rPr>
+        <w:t>, a to je id</w:t>
+      </w:r>
+      <w:r>
+        <w:rPr>
+          <w:rFonts w:ascii="Consolas" w:hAnsi="Consolas" w:cs="Consolas"/>
+          <w:color w:val="000000"/>
+          <w:sz w:val="19"/>
+          <w:szCs w:val="19"/>
+        </w:rPr>
+        <w:t xml:space="preserve"> ...</w:t>
+      </w:r>
+    </w:p>
+    <w:p>
+      <w:pPr>
+        <w:pStyle w:val="ListParagraph"/>
+        <w:rPr>
+          <w:rFonts w:ascii="Consolas" w:hAnsi="Consolas" w:cs="Consolas"/>
+          <w:color w:val="000000"/>
+          <w:sz w:val="19"/>
+          <w:szCs w:val="19"/>
+          <w:highlight w:val="white"/>
+        </w:rPr>
+      </w:pPr>
+      <w:r>
+        <w:rPr>
+          <w:rFonts w:ascii="Consolas" w:hAnsi="Consolas" w:cs="Consolas"/>
+          <w:color w:val="000000"/>
+          <w:sz w:val="19"/>
+          <w:szCs w:val="19"/>
+        </w:rPr>
+        <w:t>}</w:t>
+      </w:r>
+    </w:p>
+    <w:p>
+      <w:pPr>
+        <w:pStyle w:val="ListParagraph"/>
+        <w:rPr>
+          <w:rFonts w:ascii="Consolas" w:hAnsi="Consolas" w:cs="Consolas"/>
+          <w:color w:val="000000"/>
+          <w:sz w:val="19"/>
+          <w:szCs w:val="19"/>
+          <w:highlight w:val="white"/>
+        </w:rPr>
+      </w:pPr>
+    </w:p>
+    <w:p>
+      <w:pPr>
+        <w:pStyle w:val="ListParagraph"/>
+        <w:numPr>
+          <w:ilvl w:val="0"/>
+          <w:numId w:val="3"/>
+        </w:numPr>
+      </w:pPr>
+      <w:r>
+        <w:t>Napravite RegistracijaController i slijedeće akcije, uz par uvjeta:</w:t>
+      </w:r>
+    </w:p>
+    <w:p>
+      <w:pPr>
+        <w:pStyle w:val="ListParagraph"/>
+        <w:numPr>
+          <w:ilvl w:val="1"/>
+          <w:numId w:val="3"/>
+        </w:numPr>
+      </w:pPr>
+      <w:r>
+        <w:t>Controller nije vezan za bazu podataka</w:t>
+      </w:r>
+    </w:p>
+    <w:p>
+      <w:pPr>
+        <w:pStyle w:val="ListParagraph"/>
+        <w:numPr>
+          <w:ilvl w:val="1"/>
+          <w:numId w:val="3"/>
+        </w:numPr>
+      </w:pPr>
+      <w:r>
+        <w:t>Index akcija tog Controllera otvara formu za unos imena i prezimena posjetitelja stranice</w:t>
+      </w:r>
+    </w:p>
+    <w:p>
+      <w:pPr>
+        <w:pStyle w:val="ListParagraph"/>
+        <w:numPr>
+          <w:ilvl w:val="1"/>
+          <w:numId w:val="3"/>
+        </w:numPr>
+      </w:pPr>
+      <w:r>
+        <w:t>Klik na button 'Registriraj' nas vodi do slijedeće stranice koja prikazuje slijedeći sadržaj: Pozdrav Ime Prezime!</w:t>
+      </w:r>
+    </w:p>
+    <w:p>
+      <w:pPr>
+        <w:pStyle w:val="ListParagraph"/>
+        <w:numPr>
+          <w:ilvl w:val="1"/>
+          <w:numId w:val="3"/>
+        </w:numPr>
+      </w:pPr>
+      <w:r>
+        <w:t>Ta druga stranica se otvara pozivom akcije Pozdrav, istog Controllera</w:t>
+      </w:r>
+    </w:p>
+    <w:p>
+      <w:pPr>
+        <w:pStyle w:val="ListParagraph"/>
+        <w:numPr>
+          <w:ilvl w:val="1"/>
+          <w:numId w:val="3"/>
+        </w:numPr>
+      </w:pPr>
+      <w:r>
+        <w:t>Na klik buttona – Registriraj - podatke prenesite do Controllera koristeći imena kontrola</w:t>
+      </w:r>
+      <w:r>
+        <w:t xml:space="preserve"> – name atribut</w:t>
+      </w:r>
+      <w:r>
+        <w:t xml:space="preserve"> input elemenata</w:t>
+      </w:r>
+    </w:p>
+    <w:p>
+      <w:pPr>
+        <w:pStyle w:val="ListParagraph"/>
+        <w:numPr>
+          <w:ilvl w:val="1"/>
+          <w:numId w:val="3"/>
+        </w:numPr>
+      </w:pPr>
+      <w:r>
+        <w:t>Od akcije Pozdrav, do View-a parametar prenesite i na kraju prikažite korištenjem ViewBag objekta</w:t>
+      </w:r>
+    </w:p>
+    <w:p>
+      <w:pPr>
+        <w:pStyle w:val="ListParagraph"/>
+        <w:numPr>
+          <w:ilvl w:val="0"/>
+          <w:numId w:val="3"/>
+        </w:numPr>
+      </w:pPr>
+      <w:r>
+        <w:t>Omogućite da korisnik može napraviti</w:t>
+      </w:r>
+      <w:r>
+        <w:t xml:space="preserve"> online posudbu knjiga</w:t>
+      </w:r>
+      <w:r>
+        <w:t>. U tu svrhu napravite slijedeće</w:t>
+      </w:r>
+      <w:r>
+        <w:t>:</w:t>
+      </w:r>
+    </w:p>
+    <w:p>
+      <w:pPr>
+        <w:pStyle w:val="ListParagraph"/>
+        <w:numPr>
+          <w:ilvl w:val="1"/>
+          <w:numId w:val="3"/>
+        </w:numPr>
+      </w:pPr>
+      <w:r>
+        <w:t>Uvedite</w:t>
+      </w:r>
+      <w:r>
+        <w:t xml:space="preserve"> </w:t>
+      </w:r>
+      <w:r>
+        <w:t>link</w:t>
+      </w:r>
       <w:bookmarkStart w:id="0" w:name="_GoBack"/>
       <w:bookmarkEnd w:id="0"/>
       <w:r>
-        <w:rPr>
-          <w:rFonts w:ascii="Consolas" w:hAnsi="Consolas" w:cs="Consolas"/>
-          <w:color w:val="000000"/>
-          <w:sz w:val="19"/>
-          <w:szCs w:val="19"/>
-        </w:rPr>
-        <w:t>ooks" &amp;&amp; parameters[</w:t>
-      </w:r>
-      <w:r>
-        <w:rPr>
-          <w:rFonts w:ascii="Consolas" w:hAnsi="Consolas" w:cs="Consolas"/>
-          <w:color w:val="000000"/>
-          <w:sz w:val="19"/>
-          <w:szCs w:val="19"/>
-        </w:rPr>
-        <w:t>4</w:t>
-      </w:r>
-      <w:r>
-        <w:rPr>
-          <w:rFonts w:ascii="Consolas" w:hAnsi="Consolas" w:cs="Consolas"/>
-          <w:color w:val="000000"/>
-          <w:sz w:val="19"/>
-          <w:szCs w:val="19"/>
-        </w:rPr>
-        <w:t>] == "Details")</w:t>
-      </w:r>
-    </w:p>
-    <w:p>
-      <w:pPr>
-        <w:pStyle w:val="ListParagraph"/>
-        <w:rPr>
-          <w:rFonts w:ascii="Consolas" w:hAnsi="Consolas" w:cs="Consolas"/>
-          <w:color w:val="000000"/>
-          <w:sz w:val="19"/>
-          <w:szCs w:val="19"/>
-        </w:rPr>
-      </w:pPr>
-      <w:r>
-        <w:rPr>
-          <w:rFonts w:ascii="Consolas" w:hAnsi="Consolas" w:cs="Consolas"/>
-          <w:color w:val="000000"/>
-          <w:sz w:val="19"/>
-          <w:szCs w:val="19"/>
-        </w:rPr>
-        <w:t>{</w:t>
-      </w:r>
-    </w:p>
-    <w:p>
-      <w:pPr>
-        <w:pStyle w:val="ListParagraph"/>
-        <w:rPr>
-          <w:rFonts w:ascii="Consolas" w:hAnsi="Consolas" w:cs="Consolas"/>
-          <w:color w:val="000000"/>
-          <w:sz w:val="19"/>
-          <w:szCs w:val="19"/>
-        </w:rPr>
-      </w:pPr>
-      <w:r>
-        <w:rPr>
-          <w:rFonts w:ascii="Consolas" w:hAnsi="Consolas" w:cs="Consolas"/>
-          <w:color w:val="000000"/>
-          <w:sz w:val="19"/>
-          <w:szCs w:val="19"/>
-        </w:rPr>
-        <w:tab/>
-        <w:t>//...</w:t>
-      </w:r>
-      <w:r>
-        <w:rPr>
-          <w:rFonts w:ascii="Consolas" w:hAnsi="Consolas" w:cs="Consolas"/>
-          <w:color w:val="000000"/>
-          <w:sz w:val="19"/>
-          <w:szCs w:val="19"/>
-        </w:rPr>
-        <w:t xml:space="preserve"> korisiti parameter[5</w:t>
-      </w:r>
-      <w:r>
-        <w:rPr>
-          <w:rFonts w:ascii="Consolas" w:hAnsi="Consolas" w:cs="Consolas"/>
-          <w:color w:val="000000"/>
-          <w:sz w:val="19"/>
-          <w:szCs w:val="19"/>
-        </w:rPr>
-        <w:t>]</w:t>
-      </w:r>
-      <w:r>
-        <w:rPr>
-          <w:rFonts w:ascii="Consolas" w:hAnsi="Consolas" w:cs="Consolas"/>
-          <w:color w:val="000000"/>
-          <w:sz w:val="19"/>
-          <w:szCs w:val="19"/>
-        </w:rPr>
-        <w:t>, a to je id</w:t>
-      </w:r>
-      <w:r>
-        <w:rPr>
-          <w:rFonts w:ascii="Consolas" w:hAnsi="Consolas" w:cs="Consolas"/>
-          <w:color w:val="000000"/>
-          <w:sz w:val="19"/>
-          <w:szCs w:val="19"/>
-        </w:rPr>
-        <w:t xml:space="preserve"> ...</w:t>
-      </w:r>
-    </w:p>
-    <w:p>
-      <w:pPr>
-        <w:pStyle w:val="ListParagraph"/>
-        <w:rPr>
-          <w:rFonts w:ascii="Consolas" w:hAnsi="Consolas" w:cs="Consolas"/>
-          <w:color w:val="000000"/>
-          <w:sz w:val="19"/>
-          <w:szCs w:val="19"/>
-          <w:highlight w:val="white"/>
-        </w:rPr>
-      </w:pPr>
-      <w:r>
-        <w:rPr>
-          <w:rFonts w:ascii="Consolas" w:hAnsi="Consolas" w:cs="Consolas"/>
-          <w:color w:val="000000"/>
-          <w:sz w:val="19"/>
-          <w:szCs w:val="19"/>
-        </w:rPr>
-        <w:t>}</w:t>
-      </w:r>
-    </w:p>
-    <w:p>
-      <w:pPr>
-        <w:pStyle w:val="ListParagraph"/>
-        <w:rPr>
-          <w:rFonts w:ascii="Consolas" w:hAnsi="Consolas" w:cs="Consolas"/>
-          <w:color w:val="000000"/>
-          <w:sz w:val="19"/>
-          <w:szCs w:val="19"/>
-          <w:highlight w:val="white"/>
-        </w:rPr>
-      </w:pPr>
+        <w:t xml:space="preserve"> – Stavi u košaricu – na detaljima knjige. Klikom na tu tipku korisnik dolazi na formu gdje može upisati svoje podatke (Ime, prezime i broj svoje članske kartice), te posuditi odabranu knjigu, ili klikom na tipku – Nastavi pregledavanje – odabrati još knjiga za posudbu, tako što ćemo ga preusmjeriti na listu svih knjiga.</w:t>
+      </w:r>
+    </w:p>
+    <w:p>
+      <w:pPr>
+        <w:pStyle w:val="ListParagraph"/>
+        <w:numPr>
+          <w:ilvl w:val="1"/>
+          <w:numId w:val="3"/>
+        </w:numPr>
+      </w:pPr>
+      <w:r>
+        <w:t>Ako nastavlja pregledavati druge knjige, treba i dalje ostati zapamćeno što je stavio u košaricu.</w:t>
+      </w:r>
+    </w:p>
+    <w:p>
+      <w:pPr>
+        <w:pStyle w:val="ListParagraph"/>
+        <w:numPr>
+          <w:ilvl w:val="1"/>
+          <w:numId w:val="3"/>
+        </w:numPr>
+      </w:pPr>
+      <w:r>
+        <w:t>Osigurajte da je objekt Kosarica valjan tijekom cijele korisničke sesije.</w:t>
+      </w:r>
+    </w:p>
+    <w:p>
+      <w:pPr>
+        <w:pStyle w:val="ListParagraph"/>
+        <w:numPr>
+          <w:ilvl w:val="1"/>
+          <w:numId w:val="3"/>
+        </w:numPr>
+      </w:pPr>
+      <w:r>
+        <w:t>U jednoj sesiji korisnik može posuditi najviše tri knjige.</w:t>
+      </w:r>
+    </w:p>
+    <w:p>
+      <w:pPr>
+        <w:pStyle w:val="ListParagraph"/>
+        <w:numPr>
+          <w:ilvl w:val="1"/>
+          <w:numId w:val="3"/>
+        </w:numPr>
+      </w:pPr>
+      <w:r>
+        <w:t>Na formi za spremanje te online posudbe, imamo gumb posudi, a klikom na njega se posudba sprema u bazu.</w:t>
+      </w:r>
+    </w:p>
+    <w:p>
+      <w:pPr>
+        <w:pStyle w:val="ListParagraph"/>
+        <w:numPr>
+          <w:ilvl w:val="1"/>
+          <w:numId w:val="3"/>
+        </w:numPr>
+      </w:pPr>
+      <w:r>
+        <w:t>Za djelatnika upisati ništa (tj. null) ako je posudba napravljena online.</w:t>
+      </w:r>
+      <w:r>
+        <w:t xml:space="preserve"> Osigurajte sve da je to moguće napraviti.</w:t>
+      </w:r>
     </w:p>
     <w:p>
       <w:pPr>
@@ -557,7 +752,7 @@
         </w:numPr>
       </w:pPr>
       <w:r>
-        <w:t>Napravite RegistracijaController i slijedeće akcije, uz par uvjeta:</w:t>
+        <w:t>Poboljšati pregled liste posudbi: </w:t>
       </w:r>
     </w:p>
     <w:p>
@@ -569,7 +764,7 @@
         </w:numPr>
       </w:pPr>
       <w:r>
-        <w:t>Controller nije vezan za bazu podataka</w:t>
+        <w:t>Omogućiti pregled posudbi za svakog člana, uvesti link – Posudbe – na detaljima člana.</w:t>
       </w:r>
     </w:p>
     <w:p>
@@ -581,7 +776,8 @@
         </w:numPr>
       </w:pPr>
       <w:r>
-        <w:t>Index akcija tog Controllera otvara formu za unos imena i prezimena posjetitelja stranice</w:t>
+        <w:lastRenderedPageBreak/>
+        <w:t>Prikazati koliko knjiga je do sada član posudio na formi za pregled detalja člana.</w:t>
       </w:r>
     </w:p>
     <w:p>
@@ -593,7 +789,25 @@
         </w:numPr>
       </w:pPr>
       <w:r>
-        <w:t>Klik na button 'Registriraj' nas vodi do slijedeće stranice koja prikazuje slijedeći sadržaj: Pozdrav Ime Prezime!</w:t>
+        <w:t>Omogućiti da se na listi posudbi</w:t>
+      </w:r>
+      <w:r>
+        <w:t xml:space="preserve"> (</w:t>
+      </w:r>
+      <w:r>
+        <w:t>/</w:t>
+      </w:r>
+      <w:r>
+        <w:t>Borrowing</w:t>
+      </w:r>
+      <w:r>
+        <w:t>/Index</w:t>
+      </w:r>
+      <w:r>
+        <w:t>)</w:t>
+      </w:r>
+      <w:r>
+        <w:t xml:space="preserve"> vide imena i prezimena člana i djelatnika.</w:t>
       </w:r>
     </w:p>
     <w:p>
@@ -605,7 +819,7 @@
         </w:numPr>
       </w:pPr>
       <w:r>
-        <w:t>Ta druga stranica se otvara pozivom akcije Pozdrav, istog Controllera</w:t>
+        <w:t>Promijeniti naslove kolona u – Član – i - Djelatnik – umjesto samo – Ime – za te kolone.</w:t>
       </w:r>
     </w:p>
     <w:p>
@@ -617,13 +831,10 @@
         </w:numPr>
       </w:pPr>
       <w:r>
-        <w:t>Na klik buttona – Registriraj - podatke prenesite do Controllera koristeći imena kontrola</w:t>
-      </w:r>
-      <w:r>
-        <w:t xml:space="preserve"> – name atribut</w:t>
-      </w:r>
-      <w:r>
-        <w:t xml:space="preserve"> input elemenata</w:t>
+        <w:t>Omogućiti pregled posudbi po žanrovima.</w:t>
+      </w:r>
+      <w:r>
+        <w:t xml:space="preserve"> Implementacija je proizvoljna.</w:t>
       </w:r>
     </w:p>
     <w:p>
@@ -635,7 +846,10 @@
         </w:numPr>
       </w:pPr>
       <w:r>
-        <w:t>Od akcije Pozdrav, do View-a parametar prenesite i na kraju prikažite korištenjem ViewBag objekta</w:t>
+        <w:t>Omogućiti pregled posudbi po piscima.</w:t>
+      </w:r>
+      <w:r>
+        <w:t xml:space="preserve"> Implementacija je proizvoljna.</w:t>
       </w:r>
     </w:p>
     <w:p>
@@ -647,7 +861,13 @@
         </w:numPr>
       </w:pPr>
       <w:r>
-        <w:t>Pronađite dvije greške unutar zadanog Solution-a – ime solutiona – i ispravite.</w:t>
+        <w:t xml:space="preserve">Pronađite dvije greške unutar zadanog Solution-a – </w:t>
+      </w:r>
+      <w:r>
+        <w:t>Pdf03Vjezba07</w:t>
+      </w:r>
+      <w:r>
+        <w:t xml:space="preserve"> – i ispravite.</w:t>
       </w:r>
     </w:p>
     <w:p/>
@@ -1342,6 +1562,28 @@
       <w:contextualSpacing/>
     </w:pPr>
   </w:style>
+  <w:style w:type="paragraph" w:styleId="NormalWeb">
+    <w:name w:val="Normal (Web)"/>
+    <w:basedOn w:val="Normal"/>
+    <w:uiPriority w:val="99"/>
+    <w:semiHidden/>
+    <w:unhideWhenUsed/>
+    <w:rsid w:val="00F13CB6"/>
+    <w:pPr>
+      <w:spacing w:before="100" w:beforeAutospacing="1" w:after="100" w:afterAutospacing="1" w:line="240" w:lineRule="auto"/>
+    </w:pPr>
+    <w:rPr>
+      <w:rFonts w:ascii="Times New Roman" w:eastAsia="Times New Roman" w:hAnsi="Times New Roman" w:cs="Times New Roman"/>
+      <w:sz w:val="24"/>
+      <w:szCs w:val="24"/>
+      <w:lang w:eastAsia="hr-HR"/>
+    </w:rPr>
+  </w:style>
+  <w:style w:type="character" w:customStyle="1" w:styleId="apple-converted-space">
+    <w:name w:val="apple-converted-space"/>
+    <w:basedOn w:val="DefaultParagraphFont"/>
+    <w:rsid w:val="00F13CB6"/>
+  </w:style>
 </w:styles>
 </file>
 

</xml_diff>